<commit_message>
docs: :zap: Production configurations
</commit_message>
<xml_diff>
--- a/Project-Timeline-Estimate.docx
+++ b/Project-Timeline-Estimate.docx
@@ -33,8 +33,8 @@
         <w:tblLook w:val="04a0" w:noHBand="0" w:noVBand="1" w:firstColumn="1" w:lastRow="0" w:lastColumn="0" w:firstRow="1"/>
       </w:tblPr>
       <w:tblGrid>
-        <w:gridCol w:w="2699"/>
-        <w:gridCol w:w="4686"/>
+        <w:gridCol w:w="2698"/>
+        <w:gridCol w:w="4687"/>
         <w:gridCol w:w="1708"/>
         <w:gridCol w:w="1"/>
         <w:gridCol w:w="1"/>
@@ -79,8 +79,8 @@
         </w:trPr>
         <w:tc>
           <w:tcPr>
-            <w:tcW w:w="9094" w:type="dxa"/>
-            <w:gridSpan w:val="4"/>
+            <w:tcW w:w="9095" w:type="dxa"/>
+            <w:gridSpan w:val="5"/>
             <w:tcBorders>
               <w:top w:val="single" w:sz="4" w:space="0" w:color="000000"/>
               <w:left w:val="single" w:sz="4" w:space="0" w:color="000000"/>
@@ -142,8 +142,7 @@
         </w:tc>
         <w:tc>
           <w:tcPr>
-            <w:tcW w:w="1795" w:type="dxa"/>
-            <w:gridSpan w:val="2"/>
+            <w:tcW w:w="1794" w:type="dxa"/>
             <w:tcBorders>
               <w:top w:val="single" w:sz="4" w:space="0" w:color="000000"/>
               <w:left w:val="single" w:sz="4" w:space="0" w:color="000000"/>
@@ -181,7 +180,14 @@
                 <w:b w:val="false"/>
                 <w:bCs w:val="false"/>
               </w:rPr>
-              <w:t>15-09-2023</w:t>
+              <w:t>20</w:t>
+            </w:r>
+            <w:r>
+              <w:rPr>
+                <w:b w:val="false"/>
+                <w:bCs w:val="false"/>
+              </w:rPr>
+              <w:t>-09-2023</w:t>
             </w:r>
           </w:p>
           <w:p>
@@ -683,7 +689,7 @@
         </w:trPr>
         <w:tc>
           <w:tcPr>
-            <w:tcW w:w="2699" w:type="dxa"/>
+            <w:tcW w:w="2698" w:type="dxa"/>
             <w:vMerge w:val="restart"/>
             <w:tcBorders>
               <w:top w:val="single" w:sz="4" w:space="0" w:color="000000"/>
@@ -762,7 +768,7 @@
         </w:tc>
         <w:tc>
           <w:tcPr>
-            <w:tcW w:w="4686" w:type="dxa"/>
+            <w:tcW w:w="4687" w:type="dxa"/>
             <w:tcBorders>
               <w:top w:val="single" w:sz="4" w:space="0" w:color="000000"/>
               <w:left w:val="single" w:sz="4" w:space="0" w:color="000000"/>
@@ -898,7 +904,7 @@
         </w:trPr>
         <w:tc>
           <w:tcPr>
-            <w:tcW w:w="2699" w:type="dxa"/>
+            <w:tcW w:w="2698" w:type="dxa"/>
             <w:vMerge w:val="continue"/>
             <w:tcBorders>
               <w:top w:val="single" w:sz="4" w:space="0" w:color="000000"/>
@@ -944,7 +950,7 @@
         </w:tc>
         <w:tc>
           <w:tcPr>
-            <w:tcW w:w="4686" w:type="dxa"/>
+            <w:tcW w:w="4687" w:type="dxa"/>
             <w:tcBorders>
               <w:left w:val="single" w:sz="4" w:space="0" w:color="000000"/>
               <w:bottom w:val="single" w:sz="4" w:space="0" w:color="000000"/>
@@ -1107,7 +1113,7 @@
         </w:trPr>
         <w:tc>
           <w:tcPr>
-            <w:tcW w:w="2699" w:type="dxa"/>
+            <w:tcW w:w="2698" w:type="dxa"/>
             <w:vMerge w:val="continue"/>
             <w:tcBorders>
               <w:top w:val="single" w:sz="4" w:space="0" w:color="000000"/>
@@ -1153,7 +1159,7 @@
         </w:tc>
         <w:tc>
           <w:tcPr>
-            <w:tcW w:w="4686" w:type="dxa"/>
+            <w:tcW w:w="4687" w:type="dxa"/>
             <w:tcBorders>
               <w:left w:val="single" w:sz="4" w:space="0" w:color="000000"/>
               <w:bottom w:val="single" w:sz="4" w:space="0" w:color="000000"/>
@@ -1316,7 +1322,7 @@
         </w:trPr>
         <w:tc>
           <w:tcPr>
-            <w:tcW w:w="2699" w:type="dxa"/>
+            <w:tcW w:w="2698" w:type="dxa"/>
             <w:vMerge w:val="continue"/>
             <w:tcBorders>
               <w:top w:val="single" w:sz="4" w:space="0" w:color="000000"/>
@@ -1362,7 +1368,7 @@
         </w:tc>
         <w:tc>
           <w:tcPr>
-            <w:tcW w:w="4686" w:type="dxa"/>
+            <w:tcW w:w="4687" w:type="dxa"/>
             <w:tcBorders>
               <w:left w:val="single" w:sz="4" w:space="0" w:color="000000"/>
               <w:bottom w:val="single" w:sz="4" w:space="0" w:color="000000"/>
@@ -1525,7 +1531,7 @@
         </w:trPr>
         <w:tc>
           <w:tcPr>
-            <w:tcW w:w="2699" w:type="dxa"/>
+            <w:tcW w:w="2698" w:type="dxa"/>
             <w:vMerge w:val="continue"/>
             <w:tcBorders>
               <w:top w:val="single" w:sz="4" w:space="0" w:color="000000"/>
@@ -1571,7 +1577,7 @@
         </w:tc>
         <w:tc>
           <w:tcPr>
-            <w:tcW w:w="4686" w:type="dxa"/>
+            <w:tcW w:w="4687" w:type="dxa"/>
             <w:tcBorders>
               <w:left w:val="single" w:sz="4" w:space="0" w:color="000000"/>
               <w:bottom w:val="single" w:sz="4" w:space="0" w:color="000000"/>
@@ -1725,7 +1731,7 @@
         </w:trPr>
         <w:tc>
           <w:tcPr>
-            <w:tcW w:w="2699" w:type="dxa"/>
+            <w:tcW w:w="2698" w:type="dxa"/>
             <w:vMerge w:val="continue"/>
             <w:tcBorders>
               <w:top w:val="single" w:sz="4" w:space="0" w:color="000000"/>
@@ -1771,7 +1777,7 @@
         </w:tc>
         <w:tc>
           <w:tcPr>
-            <w:tcW w:w="4686" w:type="dxa"/>
+            <w:tcW w:w="4687" w:type="dxa"/>
             <w:tcBorders>
               <w:left w:val="single" w:sz="4" w:space="0" w:color="000000"/>
               <w:bottom w:val="single" w:sz="4" w:space="0" w:color="000000"/>

</xml_diff>